<commit_message>
Update Practice Assignment 6(Lab 6).docx
</commit_message>
<xml_diff>
--- a/Practice Assignment 6(Lab 6).docx
+++ b/Practice Assignment 6(Lab 6).docx
@@ -22,6 +22,72 @@
           <w:szCs w:val="32"/>
         </w:rPr>
         <w:t>Practice Assignment 6</w:t>
+      </w:r>
+    </w:p>
+    <w:p>
+      <w:pPr>
+        <w:rPr>
+          <w:rFonts w:ascii="Times New Roman" w:hAnsi="Times New Roman" w:cs="Times New Roman"/>
+          <w:b/>
+          <w:bCs/>
+          <w:sz w:val="24"/>
+          <w:szCs w:val="24"/>
+        </w:rPr>
+      </w:pPr>
+      <w:r>
+        <w:rPr>
+          <w:rFonts w:ascii="Times New Roman" w:hAnsi="Times New Roman" w:cs="Times New Roman"/>
+          <w:b/>
+          <w:bCs/>
+          <w:sz w:val="24"/>
+          <w:szCs w:val="24"/>
+        </w:rPr>
+        <w:t xml:space="preserve">Link </w:t>
+      </w:r>
+      <w:proofErr w:type="spellStart"/>
+      <w:r>
+        <w:rPr>
+          <w:rFonts w:ascii="Times New Roman" w:hAnsi="Times New Roman" w:cs="Times New Roman"/>
+          <w:b/>
+          <w:bCs/>
+          <w:sz w:val="24"/>
+          <w:szCs w:val="24"/>
+        </w:rPr>
+        <w:t>Github</w:t>
+      </w:r>
+      <w:proofErr w:type="spellEnd"/>
+      <w:r>
+        <w:rPr>
+          <w:rFonts w:ascii="Times New Roman" w:hAnsi="Times New Roman" w:cs="Times New Roman"/>
+          <w:b/>
+          <w:bCs/>
+          <w:sz w:val="24"/>
+          <w:szCs w:val="24"/>
+        </w:rPr>
+        <w:t xml:space="preserve">: </w:t>
+      </w:r>
+      <w:hyperlink r:id="rId5" w:history="1">
+        <w:r>
+          <w:rPr>
+            <w:rStyle w:val="Hyperlink"/>
+            <w:rFonts w:ascii="Times New Roman" w:hAnsi="Times New Roman" w:cs="Times New Roman"/>
+            <w:b/>
+            <w:bCs/>
+            <w:sz w:val="24"/>
+            <w:szCs w:val="24"/>
+          </w:rPr>
+          <w:t>https://github.com/VyHoang245/HoangThiThuyVy_Lab6</w:t>
+        </w:r>
+      </w:hyperlink>
+      <w:r>
+        <w:rPr>
+          <w:rFonts w:ascii="Times New Roman" w:hAnsi="Times New Roman" w:cs="Times New Roman"/>
+          <w:b/>
+          <w:bCs/>
+          <w:sz w:val="24"/>
+          <w:szCs w:val="24"/>
+        </w:rPr>
+        <w:t xml:space="preserve"> </w:t>
       </w:r>
     </w:p>
     <w:p>
@@ -278,7 +344,7 @@
                     <pic:cNvPicPr/>
                   </pic:nvPicPr>
                   <pic:blipFill>
-                    <a:blip r:embed="rId5"/>
+                    <a:blip r:embed="rId6"/>
                     <a:stretch>
                       <a:fillRect/>
                     </a:stretch>
@@ -337,7 +403,7 @@
                     <pic:cNvPicPr/>
                   </pic:nvPicPr>
                   <pic:blipFill>
-                    <a:blip r:embed="rId6"/>
+                    <a:blip r:embed="rId7"/>
                     <a:stretch>
                       <a:fillRect/>
                     </a:stretch>
@@ -406,7 +472,7 @@
                     <pic:cNvPicPr/>
                   </pic:nvPicPr>
                   <pic:blipFill>
-                    <a:blip r:embed="rId7"/>
+                    <a:blip r:embed="rId8"/>
                     <a:stretch>
                       <a:fillRect/>
                     </a:stretch>
@@ -474,7 +540,7 @@
                     <pic:cNvPicPr/>
                   </pic:nvPicPr>
                   <pic:blipFill>
-                    <a:blip r:embed="rId8"/>
+                    <a:blip r:embed="rId9"/>
                     <a:stretch>
                       <a:fillRect/>
                     </a:stretch>
@@ -542,7 +608,7 @@
                     <pic:cNvPicPr/>
                   </pic:nvPicPr>
                   <pic:blipFill>
-                    <a:blip r:embed="rId9"/>
+                    <a:blip r:embed="rId10"/>
                     <a:stretch>
                       <a:fillRect/>
                     </a:stretch>
@@ -920,7 +986,7 @@
                     <pic:cNvPicPr/>
                   </pic:nvPicPr>
                   <pic:blipFill>
-                    <a:blip r:embed="rId10"/>
+                    <a:blip r:embed="rId11"/>
                     <a:stretch>
                       <a:fillRect/>
                     </a:stretch>
@@ -977,7 +1043,7 @@
                     <pic:cNvPicPr/>
                   </pic:nvPicPr>
                   <pic:blipFill>
-                    <a:blip r:embed="rId11"/>
+                    <a:blip r:embed="rId12"/>
                     <a:stretch>
                       <a:fillRect/>
                     </a:stretch>
@@ -1120,6 +1186,7 @@
       <w:r>
         <w:rPr>
           <w:rFonts w:ascii="Times New Roman" w:hAnsi="Times New Roman" w:cs="Times New Roman"/>
+          <w:noProof/>
           <w:sz w:val="24"/>
           <w:szCs w:val="24"/>
           <w:lang w:val="vi-VN"/>
@@ -1141,7 +1208,7 @@
                     <pic:cNvPicPr/>
                   </pic:nvPicPr>
                   <pic:blipFill>
-                    <a:blip r:embed="rId12"/>
+                    <a:blip r:embed="rId13"/>
                     <a:stretch>
                       <a:fillRect/>
                     </a:stretch>
@@ -1180,6 +1247,7 @@
       <w:r>
         <w:rPr>
           <w:rFonts w:ascii="Times New Roman" w:hAnsi="Times New Roman" w:cs="Times New Roman"/>
+          <w:noProof/>
           <w:sz w:val="24"/>
           <w:szCs w:val="24"/>
           <w:lang w:val="vi-VN"/>
@@ -1200,7 +1268,7 @@
                     <pic:cNvPicPr/>
                   </pic:nvPicPr>
                   <pic:blipFill>
-                    <a:blip r:embed="rId13"/>
+                    <a:blip r:embed="rId14"/>
                     <a:stretch>
                       <a:fillRect/>
                     </a:stretch>
@@ -1545,6 +1613,7 @@
       <w:r>
         <w:rPr>
           <w:rFonts w:ascii="Times New Roman" w:hAnsi="Times New Roman" w:cs="Times New Roman"/>
+          <w:noProof/>
           <w:sz w:val="24"/>
           <w:szCs w:val="24"/>
         </w:rPr>
@@ -1564,7 +1633,7 @@
                     <pic:cNvPicPr/>
                   </pic:nvPicPr>
                   <pic:blipFill>
-                    <a:blip r:embed="rId14"/>
+                    <a:blip r:embed="rId15"/>
                     <a:stretch>
                       <a:fillRect/>
                     </a:stretch>
@@ -1602,6 +1671,7 @@
       <w:r>
         <w:rPr>
           <w:rFonts w:ascii="Times New Roman" w:hAnsi="Times New Roman" w:cs="Times New Roman"/>
+          <w:noProof/>
           <w:sz w:val="24"/>
           <w:szCs w:val="24"/>
         </w:rPr>
@@ -1621,7 +1691,7 @@
                     <pic:cNvPicPr/>
                   </pic:nvPicPr>
                   <pic:blipFill>
-                    <a:blip r:embed="rId15"/>
+                    <a:blip r:embed="rId16"/>
                     <a:stretch>
                       <a:fillRect/>
                     </a:stretch>
@@ -1659,6 +1729,7 @@
       <w:r>
         <w:rPr>
           <w:rFonts w:ascii="Times New Roman" w:hAnsi="Times New Roman" w:cs="Times New Roman"/>
+          <w:noProof/>
           <w:sz w:val="24"/>
           <w:szCs w:val="24"/>
         </w:rPr>
@@ -1679,7 +1750,7 @@
                     <pic:cNvPicPr/>
                   </pic:nvPicPr>
                   <pic:blipFill>
-                    <a:blip r:embed="rId16"/>
+                    <a:blip r:embed="rId17"/>
                     <a:stretch>
                       <a:fillRect/>
                     </a:stretch>
@@ -1717,6 +1788,7 @@
       <w:r>
         <w:rPr>
           <w:rFonts w:ascii="Times New Roman" w:hAnsi="Times New Roman" w:cs="Times New Roman"/>
+          <w:noProof/>
           <w:sz w:val="24"/>
           <w:szCs w:val="24"/>
         </w:rPr>
@@ -1736,7 +1808,7 @@
                     <pic:cNvPicPr/>
                   </pic:nvPicPr>
                   <pic:blipFill>
-                    <a:blip r:embed="rId17"/>
+                    <a:blip r:embed="rId18"/>
                     <a:stretch>
                       <a:fillRect/>
                     </a:stretch>
@@ -1774,6 +1846,7 @@
       <w:r>
         <w:rPr>
           <w:rFonts w:ascii="Times New Roman" w:hAnsi="Times New Roman" w:cs="Times New Roman"/>
+          <w:noProof/>
           <w:sz w:val="24"/>
           <w:szCs w:val="24"/>
         </w:rPr>
@@ -1794,7 +1867,7 @@
                     <pic:cNvPicPr/>
                   </pic:nvPicPr>
                   <pic:blipFill>
-                    <a:blip r:embed="rId18"/>
+                    <a:blip r:embed="rId19"/>
                     <a:stretch>
                       <a:fillRect/>
                     </a:stretch>
@@ -2057,6 +2130,7 @@
       <w:r>
         <w:rPr>
           <w:rFonts w:ascii="Times New Roman" w:hAnsi="Times New Roman" w:cs="Times New Roman"/>
+          <w:noProof/>
           <w:sz w:val="24"/>
           <w:szCs w:val="24"/>
         </w:rPr>
@@ -2076,7 +2150,7 @@
                     <pic:cNvPicPr/>
                   </pic:nvPicPr>
                   <pic:blipFill>
-                    <a:blip r:embed="rId19"/>
+                    <a:blip r:embed="rId20"/>
                     <a:stretch>
                       <a:fillRect/>
                     </a:stretch>
@@ -2114,6 +2188,7 @@
       <w:r>
         <w:rPr>
           <w:rFonts w:ascii="Times New Roman" w:hAnsi="Times New Roman" w:cs="Times New Roman"/>
+          <w:noProof/>
           <w:sz w:val="24"/>
           <w:szCs w:val="24"/>
         </w:rPr>
@@ -2134,7 +2209,7 @@
                     <pic:cNvPicPr/>
                   </pic:nvPicPr>
                   <pic:blipFill>
-                    <a:blip r:embed="rId20"/>
+                    <a:blip r:embed="rId21"/>
                     <a:stretch>
                       <a:fillRect/>
                     </a:stretch>
@@ -2172,6 +2247,7 @@
       <w:r>
         <w:rPr>
           <w:rFonts w:ascii="Times New Roman" w:hAnsi="Times New Roman" w:cs="Times New Roman"/>
+          <w:noProof/>
           <w:sz w:val="24"/>
           <w:szCs w:val="24"/>
         </w:rPr>
@@ -2191,7 +2267,7 @@
                     <pic:cNvPicPr/>
                   </pic:nvPicPr>
                   <pic:blipFill>
-                    <a:blip r:embed="rId21"/>
+                    <a:blip r:embed="rId22"/>
                     <a:stretch>
                       <a:fillRect/>
                     </a:stretch>
@@ -2229,6 +2305,7 @@
       <w:r>
         <w:rPr>
           <w:rFonts w:ascii="Times New Roman" w:hAnsi="Times New Roman" w:cs="Times New Roman"/>
+          <w:noProof/>
           <w:sz w:val="24"/>
           <w:szCs w:val="24"/>
         </w:rPr>
@@ -2249,7 +2326,7 @@
                     <pic:cNvPicPr/>
                   </pic:nvPicPr>
                   <pic:blipFill>
-                    <a:blip r:embed="rId22"/>
+                    <a:blip r:embed="rId23"/>
                     <a:stretch>
                       <a:fillRect/>
                     </a:stretch>
@@ -6435,6 +6512,29 @@
       <w:bCs/>
     </w:rPr>
   </w:style>
+  <w:style w:type="character" w:styleId="Hyperlink">
+    <w:name w:val="Hyperlink"/>
+    <w:basedOn w:val="DefaultParagraphFont"/>
+    <w:uiPriority w:val="99"/>
+    <w:unhideWhenUsed/>
+    <w:rsid w:val="008C713F"/>
+    <w:rPr>
+      <w:color w:val="467886" w:themeColor="hyperlink"/>
+      <w:u w:val="single"/>
+    </w:rPr>
+  </w:style>
+  <w:style w:type="character" w:styleId="UnresolvedMention">
+    <w:name w:val="Unresolved Mention"/>
+    <w:basedOn w:val="DefaultParagraphFont"/>
+    <w:uiPriority w:val="99"/>
+    <w:semiHidden/>
+    <w:unhideWhenUsed/>
+    <w:rsid w:val="008C713F"/>
+    <w:rPr>
+      <w:color w:val="605E5C"/>
+      <w:shd w:val="clear" w:color="auto" w:fill="E1DFDD"/>
+    </w:rPr>
+  </w:style>
 </w:styles>
 </file>
 

</xml_diff>